<commit_message>
cambios esteticos varios 2
</commit_message>
<xml_diff>
--- a/Plantilla módulo Proyecto - 2024-25.docx
+++ b/Plantilla módulo Proyecto - 2024-25.docx
@@ -3076,6 +3076,7 @@
     <w:p>
       <w:pPr>
         <w:pStyle w:val="Textoindependiente"/>
+        <w:spacing w:line="276" w:lineRule="auto"/>
       </w:pPr>
       <w:r>
         <w:t>Los siguientes objetivos se consideran ampliaciones que podrían incorporarse en futuras fases del proyecto, una vez consolidada la base funcional:</w:t>
@@ -3088,6 +3089,7 @@
           <w:ilvl w:val="0"/>
           <w:numId w:val="4"/>
         </w:numPr>
+        <w:spacing w:line="360" w:lineRule="auto"/>
       </w:pPr>
       <w:r>
         <w:t>Integración de un sistema de gamificación (puntos, logros, recompensas).</w:t>
@@ -3100,6 +3102,7 @@
           <w:ilvl w:val="0"/>
           <w:numId w:val="4"/>
         </w:numPr>
+        <w:spacing w:line="360" w:lineRule="auto"/>
       </w:pPr>
       <w:r>
         <w:t>Venta de productos de suplementación deportiva.</w:t>
@@ -3112,6 +3115,7 @@
           <w:ilvl w:val="0"/>
           <w:numId w:val="4"/>
         </w:numPr>
+        <w:spacing w:line="360" w:lineRule="auto"/>
       </w:pPr>
       <w:r>
         <w:t>Valoraciones y comentarios en productos y rutinas.</w:t>
@@ -3124,6 +3128,7 @@
           <w:ilvl w:val="0"/>
           <w:numId w:val="4"/>
         </w:numPr>
+        <w:spacing w:line="360" w:lineRule="auto"/>
       </w:pPr>
       <w:r>
         <w:t>Mejora del sistema de búsqueda con filtros avanzados.</w:t>
@@ -3136,6 +3141,7 @@
           <w:ilvl w:val="0"/>
           <w:numId w:val="4"/>
         </w:numPr>
+        <w:spacing w:line="360" w:lineRule="auto"/>
       </w:pPr>
       <w:r>
         <w:t>Implementación de métodos de pago reales y notificaciones de pedidos.</w:t>
@@ -3148,6 +3154,7 @@
           <w:ilvl w:val="0"/>
           <w:numId w:val="4"/>
         </w:numPr>
+        <w:spacing w:line="360" w:lineRule="auto"/>
       </w:pPr>
       <w:r>
         <w:t>Optimización de la seguridad y protección de datos personales.</w:t>
@@ -3174,6 +3181,7 @@
     <w:p>
       <w:pPr>
         <w:pStyle w:val="Textoindependiente"/>
+        <w:spacing w:line="276" w:lineRule="auto"/>
       </w:pPr>
       <w:r>
         <w:t>Para garantizar el éxito del desarrollo durante el módulo de Proyecto, se ha definido una planificación que divide el trabajo en fases concretas. Cada fase incluye tareas específicas con una duración estimada, lo que permite organizar el tiempo de manera eficiente y detectar posibles desviaciones.</w:t>
@@ -4035,7 +4043,6 @@
                       <w:b/>
                       <w:bCs/>
                     </w:rPr>
-                    <w:lastRenderedPageBreak/>
                     <w:t xml:space="preserve">3. </w:t>
                   </w:r>
                   <w:proofErr w:type="spellStart"/>
@@ -4813,6 +4820,7 @@
               <w:spacing w:line="240" w:lineRule="auto"/>
             </w:pPr>
             <w:r>
+              <w:lastRenderedPageBreak/>
               <w:t>Cuerpo interactivo</w:t>
             </w:r>
           </w:p>
@@ -5258,7 +5266,6 @@
       </w:pPr>
       <w:bookmarkStart w:id="7" w:name="_Toc183456236"/>
       <w:r>
-        <w:lastRenderedPageBreak/>
         <w:t>Diagrama de Gantt</w:t>
       </w:r>
       <w:bookmarkEnd w:id="7"/>
@@ -5325,6 +5332,7 @@
       </w:pPr>
       <w:bookmarkStart w:id="8" w:name="_Toc183456237"/>
       <w:r>
+        <w:lastRenderedPageBreak/>
         <w:t>5.</w:t>
       </w:r>
       <w:r>
@@ -5368,6 +5376,8 @@
         <w:rPr>
           <w:rStyle w:val="Textoennegrita"/>
           <w:rFonts w:ascii="Arial" w:eastAsia="OpenSymbol" w:hAnsi="Arial" w:cs="Arial"/>
+          <w:b w:val="0"/>
+          <w:bCs w:val="0"/>
           <w:sz w:val="22"/>
           <w:szCs w:val="22"/>
         </w:rPr>
@@ -5386,6 +5396,8 @@
         <w:rPr>
           <w:rStyle w:val="Textoennegrita"/>
           <w:rFonts w:ascii="Arial" w:eastAsia="OpenSymbol" w:hAnsi="Arial" w:cs="Arial"/>
+          <w:b w:val="0"/>
+          <w:bCs w:val="0"/>
           <w:sz w:val="22"/>
           <w:szCs w:val="22"/>
         </w:rPr>
@@ -5404,6 +5416,8 @@
         <w:rPr>
           <w:rStyle w:val="Textoennegrita"/>
           <w:rFonts w:ascii="Arial" w:eastAsia="OpenSymbol" w:hAnsi="Arial" w:cs="Arial"/>
+          <w:b w:val="0"/>
+          <w:bCs w:val="0"/>
           <w:sz w:val="22"/>
           <w:szCs w:val="22"/>
         </w:rPr>
@@ -5423,6 +5437,8 @@
         <w:rPr>
           <w:rStyle w:val="Textoennegrita"/>
           <w:rFonts w:ascii="Arial" w:eastAsia="OpenSymbol" w:hAnsi="Arial" w:cs="Arial"/>
+          <w:b w:val="0"/>
+          <w:bCs w:val="0"/>
           <w:sz w:val="22"/>
           <w:szCs w:val="22"/>
         </w:rPr>
@@ -5442,6 +5458,8 @@
         <w:rPr>
           <w:rStyle w:val="Textoennegrita"/>
           <w:rFonts w:ascii="Arial" w:eastAsia="OpenSymbol" w:hAnsi="Arial" w:cs="Arial"/>
+          <w:b w:val="0"/>
+          <w:bCs w:val="0"/>
           <w:sz w:val="22"/>
           <w:szCs w:val="22"/>
         </w:rPr>
@@ -5496,6 +5514,8 @@
         <w:rPr>
           <w:rStyle w:val="Textoennegrita"/>
           <w:rFonts w:ascii="Arial" w:eastAsia="OpenSymbol" w:hAnsi="Arial" w:cs="Arial"/>
+          <w:b w:val="0"/>
+          <w:bCs w:val="0"/>
           <w:sz w:val="22"/>
           <w:szCs w:val="22"/>
         </w:rPr>
@@ -5532,6 +5552,8 @@
         <w:rPr>
           <w:rStyle w:val="Textoennegrita"/>
           <w:rFonts w:ascii="Arial" w:eastAsia="OpenSymbol" w:hAnsi="Arial" w:cs="Arial"/>
+          <w:b w:val="0"/>
+          <w:bCs w:val="0"/>
           <w:sz w:val="22"/>
           <w:szCs w:val="22"/>
         </w:rPr>
@@ -5550,6 +5572,8 @@
         <w:rPr>
           <w:rStyle w:val="Textoennegrita"/>
           <w:rFonts w:ascii="Arial" w:eastAsia="OpenSymbol" w:hAnsi="Arial" w:cs="Arial"/>
+          <w:b w:val="0"/>
+          <w:bCs w:val="0"/>
           <w:sz w:val="22"/>
           <w:szCs w:val="22"/>
         </w:rPr>
@@ -5560,6 +5584,8 @@
         <w:rPr>
           <w:rStyle w:val="Textoennegrita"/>
           <w:rFonts w:ascii="Arial" w:eastAsia="OpenSymbol" w:hAnsi="Arial" w:cs="Arial"/>
+          <w:b w:val="0"/>
+          <w:bCs w:val="0"/>
           <w:sz w:val="22"/>
           <w:szCs w:val="22"/>
         </w:rPr>
@@ -5578,6 +5604,8 @@
         <w:rPr>
           <w:rStyle w:val="Textoennegrita"/>
           <w:rFonts w:ascii="Arial" w:eastAsia="OpenSymbol" w:hAnsi="Arial" w:cs="Arial"/>
+          <w:b w:val="0"/>
+          <w:bCs w:val="0"/>
           <w:sz w:val="22"/>
           <w:szCs w:val="22"/>
         </w:rPr>
@@ -5595,6 +5623,8 @@
         <w:rPr>
           <w:rStyle w:val="Textoennegrita"/>
           <w:rFonts w:ascii="Arial" w:eastAsia="OpenSymbol" w:hAnsi="Arial" w:cs="Arial"/>
+          <w:b w:val="0"/>
+          <w:bCs w:val="0"/>
           <w:sz w:val="22"/>
           <w:szCs w:val="22"/>
         </w:rPr>
@@ -5775,7 +5805,10 @@
         <w:spacing w:line="240" w:lineRule="auto"/>
       </w:pPr>
       <w:r>
-        <w:t>5. Cuerpo humano interactivo (versión inicial)</w:t>
+        <w:t>3</w:t>
+      </w:r>
+      <w:r>
+        <w:t>. Cuerpo humano interactivo (versión inicial)</w:t>
       </w:r>
     </w:p>
     <w:p>
@@ -5807,10 +5840,9 @@
         <w:pStyle w:val="Ttulo1"/>
         <w:numPr>
           <w:ilvl w:val="0"/>
-          <w:numId w:val="9"/>
+          <w:numId w:val="0"/>
         </w:numPr>
         <w:spacing w:line="240" w:lineRule="auto"/>
-        <w:ind w:left="0" w:firstLine="0"/>
         <w:rPr>
           <w:b w:val="0"/>
           <w:bCs/>
@@ -5821,6 +5853,14 @@
           <w:b w:val="0"/>
           <w:bCs/>
         </w:rPr>
+        <w:lastRenderedPageBreak/>
+        <w:t>4.</w:t>
+      </w:r>
+      <w:r>
+        <w:rPr>
+          <w:b w:val="0"/>
+          <w:bCs/>
+        </w:rPr>
         <w:t>Seguimiento del progreso (versión inicial)</w:t>
       </w:r>
     </w:p>
@@ -5866,7 +5906,10 @@
         <w:spacing w:line="240" w:lineRule="auto"/>
       </w:pPr>
       <w:r>
-        <w:t xml:space="preserve">7. Sistema de pago por tarifas basado en </w:t>
+        <w:t>5</w:t>
+      </w:r>
+      <w:r>
+        <w:t xml:space="preserve">. Sistema de pago por tarifas basado en </w:t>
       </w:r>
       <w:proofErr w:type="spellStart"/>
       <w:r>
@@ -6096,7 +6139,6 @@
         <w:spacing w:line="240" w:lineRule="auto"/>
       </w:pPr>
       <w:r>
-        <w:lastRenderedPageBreak/>
         <w:t xml:space="preserve">Implementación inicial con JavaScript y </w:t>
       </w:r>
       <w:r>
@@ -6177,7 +6219,10 @@
         <w:spacing w:line="240" w:lineRule="auto"/>
       </w:pPr>
       <w:r>
-        <w:t>7. Arquitectura y despliegue</w:t>
+        <w:t>5</w:t>
+      </w:r>
+      <w:r>
+        <w:t>. Arquitectura y despliegue</w:t>
       </w:r>
     </w:p>
     <w:p>
@@ -6307,6 +6352,7 @@
         <w:spacing w:line="240" w:lineRule="auto"/>
       </w:pPr>
       <w:r>
+        <w:lastRenderedPageBreak/>
         <w:t>Además, se emplea tecnología basada en contenedores mediante Docker, lo que permite un entorno de desarrollo y despliegue más limpio, reproducible y aislado.</w:t>
       </w:r>
     </w:p>
@@ -6319,7 +6365,7 @@
     <w:p>
       <w:pPr>
         <w:pStyle w:val="Textoindependiente"/>
-        <w:spacing w:line="240" w:lineRule="auto"/>
+        <w:spacing w:line="360" w:lineRule="auto"/>
       </w:pPr>
       <w:r>
         <w:t>Elementos principales de la arquitectura</w:t>
@@ -6328,7 +6374,7 @@
     <w:p>
       <w:pPr>
         <w:pStyle w:val="Textoindependiente"/>
-        <w:spacing w:line="240" w:lineRule="auto"/>
+        <w:spacing w:line="360" w:lineRule="auto"/>
       </w:pPr>
       <w:proofErr w:type="spellStart"/>
       <w:r>
@@ -6342,7 +6388,7 @@
     <w:p>
       <w:pPr>
         <w:pStyle w:val="Textoindependiente"/>
-        <w:spacing w:line="240" w:lineRule="auto"/>
+        <w:spacing w:line="360" w:lineRule="auto"/>
       </w:pPr>
       <w:r>
         <w:t>HTML5, CSS3, JavaScript.</w:t>
@@ -6351,7 +6397,7 @@
     <w:p>
       <w:pPr>
         <w:pStyle w:val="Textoindependiente"/>
-        <w:spacing w:line="240" w:lineRule="auto"/>
+        <w:spacing w:line="360" w:lineRule="auto"/>
       </w:pPr>
       <w:r>
         <w:t xml:space="preserve">Django </w:t>
@@ -6368,7 +6414,7 @@
     <w:p>
       <w:pPr>
         <w:pStyle w:val="Textoindependiente"/>
-        <w:spacing w:line="240" w:lineRule="auto"/>
+        <w:spacing w:line="360" w:lineRule="auto"/>
       </w:pPr>
       <w:r>
         <w:t>Chart.js para la visualización de progreso del usuario.</w:t>
@@ -6377,7 +6423,7 @@
     <w:p>
       <w:pPr>
         <w:pStyle w:val="Textoindependiente"/>
-        <w:spacing w:line="240" w:lineRule="auto"/>
+        <w:spacing w:line="360" w:lineRule="auto"/>
       </w:pPr>
       <w:proofErr w:type="spellStart"/>
       <w:r>
@@ -6391,7 +6437,7 @@
     <w:p>
       <w:pPr>
         <w:pStyle w:val="Textoindependiente"/>
-        <w:spacing w:line="240" w:lineRule="auto"/>
+        <w:spacing w:line="360" w:lineRule="auto"/>
       </w:pPr>
       <w:r>
         <w:t>Django (Python) actuando como servidor principal y controlador de lógica de negocio.</w:t>
@@ -6400,7 +6446,7 @@
     <w:p>
       <w:pPr>
         <w:pStyle w:val="Textoindependiente"/>
-        <w:spacing w:line="240" w:lineRule="auto"/>
+        <w:spacing w:line="360" w:lineRule="auto"/>
       </w:pPr>
       <w:r>
         <w:t>Sistema de rutas y vistas gestionadas con el patrón MVC.</w:t>
@@ -6409,13 +6455,7 @@
     <w:p>
       <w:pPr>
         <w:pStyle w:val="Textoindependiente"/>
-        <w:spacing w:line="240" w:lineRule="auto"/>
-      </w:pPr>
-    </w:p>
-    <w:p>
-      <w:pPr>
-        <w:pStyle w:val="Textoindependiente"/>
-        <w:spacing w:line="240" w:lineRule="auto"/>
+        <w:spacing w:line="360" w:lineRule="auto"/>
       </w:pPr>
       <w:r>
         <w:t>Seguridad y control de acceso a través del sistema de autenticación integrado.</w:t>
@@ -6424,7 +6464,7 @@
     <w:p>
       <w:pPr>
         <w:pStyle w:val="Textoindependiente"/>
-        <w:spacing w:line="240" w:lineRule="auto"/>
+        <w:spacing w:line="360" w:lineRule="auto"/>
       </w:pPr>
       <w:r>
         <w:t>Base de datos</w:t>
@@ -6433,13 +6473,7 @@
     <w:p>
       <w:pPr>
         <w:pStyle w:val="Textoindependiente"/>
-        <w:spacing w:line="240" w:lineRule="auto"/>
-      </w:pPr>
-    </w:p>
-    <w:p>
-      <w:pPr>
-        <w:pStyle w:val="Textoindependiente"/>
-        <w:spacing w:line="240" w:lineRule="auto"/>
+        <w:spacing w:line="360" w:lineRule="auto"/>
       </w:pPr>
       <w:proofErr w:type="spellStart"/>
       <w:r>
@@ -6453,7 +6487,7 @@
     <w:p>
       <w:pPr>
         <w:pStyle w:val="Textoindependiente"/>
-        <w:spacing w:line="240" w:lineRule="auto"/>
+        <w:spacing w:line="360" w:lineRule="auto"/>
       </w:pPr>
       <w:r>
         <w:t>Servicios y tareas asincrónicas</w:t>
@@ -6462,7 +6496,7 @@
     <w:p>
       <w:pPr>
         <w:pStyle w:val="Textoindependiente"/>
-        <w:spacing w:line="240" w:lineRule="auto"/>
+        <w:spacing w:line="360" w:lineRule="auto"/>
       </w:pPr>
       <w:r>
         <w:t>Contenedores Docker</w:t>
@@ -6471,7 +6505,7 @@
     <w:p>
       <w:pPr>
         <w:pStyle w:val="Textoindependiente"/>
-        <w:spacing w:line="240" w:lineRule="auto"/>
+        <w:spacing w:line="360" w:lineRule="auto"/>
       </w:pPr>
       <w:r>
         <w:t>Contenedor para Django (</w:t>
@@ -6488,7 +6522,7 @@
     <w:p>
       <w:pPr>
         <w:pStyle w:val="Textoindependiente"/>
-        <w:spacing w:line="240" w:lineRule="auto"/>
+        <w:spacing w:line="360" w:lineRule="auto"/>
       </w:pPr>
       <w:r>
         <w:t>Contenedor para MySQL (base de datos).</w:t>
@@ -6497,7 +6531,7 @@
     <w:p>
       <w:pPr>
         <w:pStyle w:val="Textoindependiente"/>
-        <w:spacing w:line="240" w:lineRule="auto"/>
+        <w:spacing w:line="360" w:lineRule="auto"/>
       </w:pPr>
       <w:r>
         <w:t xml:space="preserve">Orquestación mediante </w:t>
@@ -6558,145 +6592,166 @@
       </w:r>
       <w:proofErr w:type="spellEnd"/>
       <w:r>
-        <w:t xml:space="preserve"> Django, basado en Python. Django ha sido elegido por su robustez, seguridad integrada y su enfoque en el patrón arquitectónico </w:t>
-      </w:r>
+        <w:t xml:space="preserve"> Django, basado en Python. Django ha sido elegido por su robustez, seguridad integrada y su enfoque en el patrón arquitectónico MVC (Modelo-Vista-Controlador), que permite mantener una estructura limpia y escalable.</w:t>
+      </w:r>
+    </w:p>
+    <w:p>
+      <w:pPr>
+        <w:pStyle w:val="Textoindependiente"/>
+        <w:spacing w:line="240" w:lineRule="auto"/>
+      </w:pPr>
+    </w:p>
+    <w:p>
+      <w:pPr>
+        <w:pStyle w:val="Textoindependiente"/>
+        <w:spacing w:line="240" w:lineRule="auto"/>
+      </w:pPr>
+      <w:r>
+        <w:t>Características destacadas del back-</w:t>
+      </w:r>
+      <w:proofErr w:type="spellStart"/>
+      <w:r>
+        <w:t>end</w:t>
+      </w:r>
+      <w:proofErr w:type="spellEnd"/>
+      <w:r>
+        <w:t>:</w:t>
+      </w:r>
+    </w:p>
+    <w:p>
+      <w:pPr>
+        <w:pStyle w:val="Textoindependiente"/>
+        <w:spacing w:line="240" w:lineRule="auto"/>
+      </w:pPr>
+    </w:p>
+    <w:p>
+      <w:pPr>
+        <w:pStyle w:val="Textoindependiente"/>
+        <w:spacing w:line="240" w:lineRule="auto"/>
+      </w:pPr>
+      <w:r>
+        <w:t>Framework: Django 4.</w:t>
+      </w:r>
+      <w:r>
+        <w:t>2.19</w:t>
+      </w:r>
+    </w:p>
+    <w:p>
+      <w:pPr>
+        <w:pStyle w:val="Textoindependiente"/>
+        <w:spacing w:line="240" w:lineRule="auto"/>
+      </w:pPr>
+      <w:r>
+        <w:t>Lenguaje: Python 3.</w:t>
+      </w:r>
+      <w:r>
+        <w:t>11</w:t>
+      </w:r>
+    </w:p>
+    <w:p>
+      <w:pPr>
+        <w:pStyle w:val="Textoindependiente"/>
+        <w:spacing w:line="240" w:lineRule="auto"/>
+      </w:pPr>
+    </w:p>
+    <w:p>
+      <w:pPr>
+        <w:pStyle w:val="Textoindependiente"/>
+        <w:spacing w:line="240" w:lineRule="auto"/>
+      </w:pPr>
+      <w:r>
+        <w:t xml:space="preserve">Base de datos: </w:t>
+      </w:r>
+      <w:proofErr w:type="spellStart"/>
+      <w:r>
+        <w:t>Postgres</w:t>
+      </w:r>
+      <w:proofErr w:type="spellEnd"/>
+      <w:r>
+        <w:t>, gestionada mediante el ORM (</w:t>
+      </w:r>
+      <w:proofErr w:type="spellStart"/>
+      <w:r>
+        <w:t>Object-Relational</w:t>
+      </w:r>
+      <w:proofErr w:type="spellEnd"/>
+      <w:r>
+        <w:t xml:space="preserve"> </w:t>
+      </w:r>
+      <w:proofErr w:type="spellStart"/>
+      <w:r>
+        <w:t>Mapper</w:t>
+      </w:r>
+      <w:proofErr w:type="spellEnd"/>
+      <w:r>
+        <w:t>) de Django, que facilita la interacción con la base de datos sin necesidad de escribir consultas SQL manuales.</w:t>
+      </w:r>
+    </w:p>
+    <w:p>
+      <w:pPr>
+        <w:pStyle w:val="Textoindependiente"/>
+        <w:spacing w:line="240" w:lineRule="auto"/>
+      </w:pPr>
+      <w:r>
+        <w:t xml:space="preserve">Autenticación: Se ha utilizado el sistema de autenticación integrado de Django, permitiendo el registro, </w:t>
+      </w:r>
+      <w:proofErr w:type="spellStart"/>
+      <w:r>
+        <w:t>login</w:t>
+      </w:r>
+      <w:proofErr w:type="spellEnd"/>
+      <w:r>
+        <w:t xml:space="preserve"> y gestión de sesiones de usuarios.</w:t>
+      </w:r>
+    </w:p>
+    <w:p>
+      <w:pPr>
+        <w:pStyle w:val="Textoindependiente"/>
+        <w:spacing w:line="240" w:lineRule="auto"/>
+      </w:pPr>
+    </w:p>
+    <w:p>
+      <w:pPr>
+        <w:pStyle w:val="Textoindependiente"/>
+        <w:spacing w:line="240" w:lineRule="auto"/>
+      </w:pPr>
+      <w:r>
+        <w:t xml:space="preserve">Gestión de usuarios: Uso de </w:t>
+      </w:r>
+      <w:proofErr w:type="spellStart"/>
+      <w:r>
+        <w:t>UserModel</w:t>
+      </w:r>
+      <w:proofErr w:type="spellEnd"/>
+      <w:r>
+        <w:t xml:space="preserve"> extendido para almacenar información adicional del usuario (como progreso o rutinas).</w:t>
+      </w:r>
+    </w:p>
+    <w:p>
+      <w:pPr>
+        <w:pStyle w:val="Textoindependiente"/>
+        <w:spacing w:line="240" w:lineRule="auto"/>
+      </w:pPr>
+    </w:p>
+    <w:p>
+      <w:pPr>
+        <w:pStyle w:val="Textoindependiente"/>
+        <w:spacing w:line="240" w:lineRule="auto"/>
+      </w:pPr>
+      <w:r>
+        <w:t xml:space="preserve">Panel de administración: </w:t>
+      </w:r>
+      <w:r>
+        <w:t>Se ha creado un panel de administración personalizado.</w:t>
+      </w:r>
+    </w:p>
+    <w:p>
+      <w:pPr>
+        <w:pStyle w:val="Textoindependiente"/>
+        <w:spacing w:line="240" w:lineRule="auto"/>
+      </w:pPr>
       <w:r>
         <w:lastRenderedPageBreak/>
-        <w:t>MVC (Modelo-Vista-Controlador), que permite mantener una estructura limpia y escalable.</w:t>
-      </w:r>
-    </w:p>
-    <w:p>
-      <w:pPr>
-        <w:pStyle w:val="Textoindependiente"/>
-        <w:spacing w:line="240" w:lineRule="auto"/>
-      </w:pPr>
-    </w:p>
-    <w:p>
-      <w:pPr>
-        <w:pStyle w:val="Textoindependiente"/>
-        <w:spacing w:line="240" w:lineRule="auto"/>
-      </w:pPr>
-      <w:r>
-        <w:t>Características destacadas del back-</w:t>
-      </w:r>
-      <w:proofErr w:type="spellStart"/>
-      <w:r>
-        <w:t>end</w:t>
-      </w:r>
-      <w:proofErr w:type="spellEnd"/>
-      <w:r>
-        <w:t>:</w:t>
-      </w:r>
-    </w:p>
-    <w:p>
-      <w:pPr>
-        <w:pStyle w:val="Textoindependiente"/>
-        <w:spacing w:line="240" w:lineRule="auto"/>
-      </w:pPr>
-      <w:r>
-        <w:t>Framework: Django 4.</w:t>
-      </w:r>
-      <w:r>
-        <w:t>2.19</w:t>
-      </w:r>
-    </w:p>
-    <w:p>
-      <w:pPr>
-        <w:pStyle w:val="Textoindependiente"/>
-        <w:spacing w:line="240" w:lineRule="auto"/>
-      </w:pPr>
-      <w:r>
-        <w:t>Lenguaje: Python 3.</w:t>
-      </w:r>
-      <w:r>
-        <w:t>11</w:t>
-      </w:r>
-    </w:p>
-    <w:p>
-      <w:pPr>
-        <w:pStyle w:val="Textoindependiente"/>
-        <w:spacing w:line="240" w:lineRule="auto"/>
-      </w:pPr>
-      <w:r>
-        <w:t xml:space="preserve">Base de datos: </w:t>
-      </w:r>
-      <w:proofErr w:type="spellStart"/>
-      <w:r>
-        <w:t>Postgres</w:t>
-      </w:r>
-      <w:proofErr w:type="spellEnd"/>
-      <w:r>
-        <w:t>, gestionada mediante el ORM (</w:t>
-      </w:r>
-      <w:proofErr w:type="spellStart"/>
-      <w:r>
-        <w:t>Object-Relational</w:t>
-      </w:r>
-      <w:proofErr w:type="spellEnd"/>
-      <w:r>
-        <w:t xml:space="preserve"> </w:t>
-      </w:r>
-      <w:proofErr w:type="spellStart"/>
-      <w:r>
-        <w:t>Mapper</w:t>
-      </w:r>
-      <w:proofErr w:type="spellEnd"/>
-      <w:r>
-        <w:t>) de Django, que facilita la interacción con la base de datos sin necesidad de escribir consultas SQL manuales.</w:t>
-      </w:r>
-    </w:p>
-    <w:p>
-      <w:pPr>
-        <w:pStyle w:val="Textoindependiente"/>
-        <w:spacing w:line="240" w:lineRule="auto"/>
-      </w:pPr>
-      <w:r>
-        <w:t xml:space="preserve">Autenticación: Se ha utilizado el sistema de autenticación integrado de Django, permitiendo el registro, </w:t>
-      </w:r>
-      <w:proofErr w:type="spellStart"/>
-      <w:r>
-        <w:t>login</w:t>
-      </w:r>
-      <w:proofErr w:type="spellEnd"/>
-      <w:r>
-        <w:t xml:space="preserve"> y gestión de sesiones de usuarios.</w:t>
-      </w:r>
-    </w:p>
-    <w:p>
-      <w:pPr>
-        <w:pStyle w:val="Textoindependiente"/>
-        <w:spacing w:line="240" w:lineRule="auto"/>
-      </w:pPr>
-      <w:r>
-        <w:t xml:space="preserve">Gestión de usuarios: Uso de </w:t>
-      </w:r>
-      <w:proofErr w:type="spellStart"/>
-      <w:r>
-        <w:t>UserModel</w:t>
-      </w:r>
-      <w:proofErr w:type="spellEnd"/>
-      <w:r>
-        <w:t xml:space="preserve"> extendido para almacenar información adicional del usuario (como progreso o rutinas).</w:t>
-      </w:r>
-    </w:p>
-    <w:p>
-      <w:pPr>
-        <w:pStyle w:val="Textoindependiente"/>
-        <w:spacing w:line="240" w:lineRule="auto"/>
-      </w:pPr>
-      <w:r>
-        <w:t xml:space="preserve">Panel de administración: </w:t>
-      </w:r>
-      <w:r>
-        <w:t>Se ha creado un panel de administración personalizado.</w:t>
-      </w:r>
-    </w:p>
-    <w:p>
-      <w:pPr>
-        <w:pStyle w:val="Textoindependiente"/>
-        <w:spacing w:line="240" w:lineRule="auto"/>
-      </w:pPr>
-      <w:r>
         <w:t xml:space="preserve">API REST (en fase futura): Se contempla la implementación de una API REST utilizando Django REST Framework, para posibilitar la conexión con futuras </w:t>
       </w:r>
       <w:proofErr w:type="gramStart"/>
@@ -7336,7 +7391,6 @@
         <w:spacing w:line="240" w:lineRule="auto"/>
       </w:pPr>
       <w:r>
-        <w:lastRenderedPageBreak/>
         <w:t>ejercicio (</w:t>
       </w:r>
       <w:proofErr w:type="spellStart"/>
@@ -7489,16 +7543,8 @@
           <w:numId w:val="5"/>
         </w:numPr>
         <w:spacing w:line="276" w:lineRule="auto"/>
-        <w:rPr>
-          <w:b/>
-          <w:bCs/>
-        </w:rPr>
-      </w:pPr>
-      <w:r>
-        <w:rPr>
-          <w:b/>
-          <w:bCs/>
-        </w:rPr>
+      </w:pPr>
+      <w:r>
         <w:t>Relaciones clave</w:t>
       </w:r>
     </w:p>
@@ -7541,6 +7587,7 @@
         <w:spacing w:line="276" w:lineRule="auto"/>
       </w:pPr>
       <w:r>
+        <w:lastRenderedPageBreak/>
         <w:t>Cada ejercicio se asocia a un único músculo.</w:t>
       </w:r>
     </w:p>
@@ -7781,11 +7828,18 @@
       </w:r>
       <w:proofErr w:type="spellEnd"/>
       <w:r>
-        <w:t xml:space="preserve"> se ha realizado mediante plantillas HTML tradicionales de Django con el uso </w:t>
-      </w:r>
-      <w:r>
-        <w:lastRenderedPageBreak/>
-        <w:t xml:space="preserve">de CSS personalizado. La presentación se ha centrado en lograr una interfaz clara y funcional, sin el uso de </w:t>
+        <w:t xml:space="preserve"> se ha realizado mediante plantillas HTML tradicionales de Django con el uso de CSS personalizado</w:t>
+      </w:r>
+      <w:r>
+        <w:t xml:space="preserve">, Bootstrap y </w:t>
+      </w:r>
+      <w:proofErr w:type="spellStart"/>
+      <w:r>
+        <w:t>js</w:t>
+      </w:r>
+      <w:proofErr w:type="spellEnd"/>
+      <w:r>
+        <w:t xml:space="preserve">. La presentación se ha centrado en lograr una interfaz clara y funcional, sin el uso de </w:t>
       </w:r>
       <w:proofErr w:type="spellStart"/>
       <w:r>
@@ -7901,6 +7955,110 @@
     </w:p>
     <w:p>
       <w:pPr>
+        <w:pStyle w:val="Textoindependiente"/>
+      </w:pPr>
+      <w:r>
+        <w:rPr>
+          <w:noProof/>
+        </w:rPr>
+        <w:lastRenderedPageBreak/>
+        <w:drawing>
+          <wp:inline distT="0" distB="0" distL="0" distR="0" wp14:anchorId="54DCF029" wp14:editId="5BAD07C2">
+            <wp:extent cx="4522470" cy="8138160"/>
+            <wp:effectExtent l="0" t="0" r="0" b="0"/>
+            <wp:docPr id="1160060888" name="Imagen 1"/>
+            <wp:cNvGraphicFramePr>
+              <a:graphicFrameLocks xmlns:a="http://schemas.openxmlformats.org/drawingml/2006/main" noChangeAspect="1"/>
+            </wp:cNvGraphicFramePr>
+            <a:graphic xmlns:a="http://schemas.openxmlformats.org/drawingml/2006/main">
+              <a:graphicData uri="http://schemas.openxmlformats.org/drawingml/2006/picture">
+                <pic:pic xmlns:pic="http://schemas.openxmlformats.org/drawingml/2006/picture">
+                  <pic:nvPicPr>
+                    <pic:cNvPr id="1160060888" name="Imagen 1160060888"/>
+                    <pic:cNvPicPr/>
+                  </pic:nvPicPr>
+                  <pic:blipFill>
+                    <a:blip r:embed="rId10" cstate="print">
+                      <a:extLst>
+                        <a:ext uri="{28A0092B-C50C-407E-A947-70E740481C1C}">
+                          <a14:useLocalDpi xmlns:a14="http://schemas.microsoft.com/office/drawing/2010/main" val="0"/>
+                        </a:ext>
+                      </a:extLst>
+                    </a:blip>
+                    <a:stretch>
+                      <a:fillRect/>
+                    </a:stretch>
+                  </pic:blipFill>
+                  <pic:spPr>
+                    <a:xfrm>
+                      <a:off x="0" y="0"/>
+                      <a:ext cx="4522470" cy="8138160"/>
+                    </a:xfrm>
+                    <a:prstGeom prst="rect">
+                      <a:avLst/>
+                    </a:prstGeom>
+                  </pic:spPr>
+                </pic:pic>
+              </a:graphicData>
+            </a:graphic>
+          </wp:inline>
+        </w:drawing>
+      </w:r>
+    </w:p>
+    <w:p>
+      <w:pPr>
+        <w:pStyle w:val="Textoindependiente"/>
+      </w:pPr>
+      <w:r>
+        <w:rPr>
+          <w:noProof/>
+        </w:rPr>
+        <w:lastRenderedPageBreak/>
+        <w:drawing>
+          <wp:inline distT="0" distB="0" distL="0" distR="0" wp14:anchorId="2CDC9D6A" wp14:editId="45FE01F8">
+            <wp:extent cx="4522470" cy="8138160"/>
+            <wp:effectExtent l="0" t="0" r="0" b="0"/>
+            <wp:docPr id="2111995614" name="Imagen 2" descr="Interfaz de usuario gráfica, Aplicación&#10;&#10;El contenido generado por IA puede ser incorrecto."/>
+            <wp:cNvGraphicFramePr>
+              <a:graphicFrameLocks xmlns:a="http://schemas.openxmlformats.org/drawingml/2006/main" noChangeAspect="1"/>
+            </wp:cNvGraphicFramePr>
+            <a:graphic xmlns:a="http://schemas.openxmlformats.org/drawingml/2006/main">
+              <a:graphicData uri="http://schemas.openxmlformats.org/drawingml/2006/picture">
+                <pic:pic xmlns:pic="http://schemas.openxmlformats.org/drawingml/2006/picture">
+                  <pic:nvPicPr>
+                    <pic:cNvPr id="2111995614" name="Imagen 2" descr="Interfaz de usuario gráfica, Aplicación&#10;&#10;El contenido generado por IA puede ser incorrecto."/>
+                    <pic:cNvPicPr/>
+                  </pic:nvPicPr>
+                  <pic:blipFill>
+                    <a:blip r:embed="rId11" cstate="print">
+                      <a:extLst>
+                        <a:ext uri="{28A0092B-C50C-407E-A947-70E740481C1C}">
+                          <a14:useLocalDpi xmlns:a14="http://schemas.microsoft.com/office/drawing/2010/main" val="0"/>
+                        </a:ext>
+                      </a:extLst>
+                    </a:blip>
+                    <a:stretch>
+                      <a:fillRect/>
+                    </a:stretch>
+                  </pic:blipFill>
+                  <pic:spPr>
+                    <a:xfrm>
+                      <a:off x="0" y="0"/>
+                      <a:ext cx="4522470" cy="8138160"/>
+                    </a:xfrm>
+                    <a:prstGeom prst="rect">
+                      <a:avLst/>
+                    </a:prstGeom>
+                  </pic:spPr>
+                </pic:pic>
+              </a:graphicData>
+            </a:graphic>
+          </wp:inline>
+        </w:drawing>
+      </w:r>
+    </w:p>
+    <w:p>
+      <w:pPr>
         <w:pStyle w:val="Ttulo3"/>
         <w:numPr>
           <w:ilvl w:val="2"/>
@@ -7939,7 +8097,7 @@
                     <pic:cNvPicPr/>
                   </pic:nvPicPr>
                   <pic:blipFill>
-                    <a:blip r:embed="rId10">
+                    <a:blip r:embed="rId12">
                       <a:extLst>
                         <a:ext uri="{28A0092B-C50C-407E-A947-70E740481C1C}">
                           <a14:useLocalDpi xmlns:a14="http://schemas.microsoft.com/office/drawing/2010/main" val="0"/>
@@ -8097,16 +8255,7 @@
           <w:sz w:val="22"/>
           <w:szCs w:val="22"/>
         </w:rPr>
-        <w:t xml:space="preserve">La parte del servidor ha sido implementada utilizando </w:t>
-      </w:r>
-      <w:r>
-        <w:rPr>
-          <w:rStyle w:val="Textoennegrita"/>
-          <w:rFonts w:ascii="Arial" w:eastAsia="OpenSymbol" w:hAnsi="Arial" w:cs="Arial"/>
-          <w:sz w:val="22"/>
-          <w:szCs w:val="22"/>
-        </w:rPr>
-        <w:t>Django 4.2.19</w:t>
+        <w:t xml:space="preserve">La parte del servidor ha sido implementada </w:t>
       </w:r>
       <w:r>
         <w:rPr>
@@ -8114,78 +8263,107 @@
           <w:sz w:val="22"/>
           <w:szCs w:val="22"/>
         </w:rPr>
-        <w:t xml:space="preserve">, un </w:t>
-      </w:r>
-      <w:proofErr w:type="spellStart"/>
+        <w:t xml:space="preserve">utilizando </w:t>
+      </w:r>
+      <w:r>
+        <w:rPr>
+          <w:rStyle w:val="Textoennegrita"/>
+          <w:rFonts w:ascii="Arial" w:eastAsia="OpenSymbol" w:hAnsi="Arial" w:cs="Arial"/>
+          <w:b w:val="0"/>
+          <w:bCs w:val="0"/>
+          <w:sz w:val="22"/>
+          <w:szCs w:val="22"/>
+        </w:rPr>
+        <w:t>Django 4.2.19</w:t>
+      </w:r>
       <w:r>
         <w:rPr>
           <w:rFonts w:ascii="Arial" w:hAnsi="Arial" w:cs="Arial"/>
           <w:sz w:val="22"/>
           <w:szCs w:val="22"/>
         </w:rPr>
-        <w:t>framework</w:t>
-      </w:r>
-      <w:proofErr w:type="spellEnd"/>
+        <w:t xml:space="preserve">, un </w:t>
+      </w:r>
+      <w:proofErr w:type="spellStart"/>
       <w:r>
         <w:rPr>
           <w:rFonts w:ascii="Arial" w:hAnsi="Arial" w:cs="Arial"/>
           <w:sz w:val="22"/>
           <w:szCs w:val="22"/>
         </w:rPr>
-        <w:t xml:space="preserve"> robusto en Python que facilita el desarrollo de aplicaciones web de forma estructurada. Se ha definido una arquitectura basada en el modelo </w:t>
-      </w:r>
-      <w:r>
-        <w:rPr>
-          <w:rStyle w:val="Textoennegrita"/>
-          <w:rFonts w:ascii="Arial" w:eastAsia="OpenSymbol" w:hAnsi="Arial" w:cs="Arial"/>
-          <w:sz w:val="22"/>
-          <w:szCs w:val="22"/>
-        </w:rPr>
-        <w:t>MVC (Modelo-Vista-Controlador)</w:t>
-      </w:r>
+        <w:t>framework</w:t>
+      </w:r>
+      <w:proofErr w:type="spellEnd"/>
       <w:r>
         <w:rPr>
           <w:rFonts w:ascii="Arial" w:hAnsi="Arial" w:cs="Arial"/>
           <w:sz w:val="22"/>
           <w:szCs w:val="22"/>
         </w:rPr>
-        <w:t xml:space="preserve">, adaptado a la estructura propia de Django: </w:t>
-      </w:r>
-      <w:proofErr w:type="spellStart"/>
+        <w:t xml:space="preserve"> robusto en Python que facilita el desarrollo de aplicaciones web de forma estructurada. Se ha definido una arquitectura basada en el modelo </w:t>
+      </w:r>
       <w:r>
         <w:rPr>
           <w:rStyle w:val="Textoennegrita"/>
           <w:rFonts w:ascii="Arial" w:eastAsia="OpenSymbol" w:hAnsi="Arial" w:cs="Arial"/>
+          <w:b w:val="0"/>
+          <w:bCs w:val="0"/>
           <w:sz w:val="22"/>
           <w:szCs w:val="22"/>
         </w:rPr>
-        <w:t>Model</w:t>
-      </w:r>
-      <w:proofErr w:type="spellEnd"/>
+        <w:t>MVC (Modelo-Vista-Controlador)</w:t>
+      </w:r>
+      <w:r>
+        <w:rPr>
+          <w:rFonts w:ascii="Arial" w:hAnsi="Arial" w:cs="Arial"/>
+          <w:sz w:val="22"/>
+          <w:szCs w:val="22"/>
+        </w:rPr>
+        <w:t xml:space="preserve">, adaptado a la estructura propia de Django: </w:t>
+      </w:r>
+      <w:proofErr w:type="spellStart"/>
       <w:r>
         <w:rPr>
           <w:rStyle w:val="Textoennegrita"/>
           <w:rFonts w:ascii="Arial" w:eastAsia="OpenSymbol" w:hAnsi="Arial" w:cs="Arial"/>
+          <w:b w:val="0"/>
+          <w:bCs w:val="0"/>
           <w:sz w:val="22"/>
           <w:szCs w:val="22"/>
         </w:rPr>
-        <w:t>-</w:t>
-      </w:r>
-      <w:proofErr w:type="spellStart"/>
+        <w:t>Model</w:t>
+      </w:r>
+      <w:proofErr w:type="spellEnd"/>
       <w:r>
         <w:rPr>
           <w:rStyle w:val="Textoennegrita"/>
           <w:rFonts w:ascii="Arial" w:eastAsia="OpenSymbol" w:hAnsi="Arial" w:cs="Arial"/>
+          <w:b w:val="0"/>
+          <w:bCs w:val="0"/>
           <w:sz w:val="22"/>
           <w:szCs w:val="22"/>
         </w:rPr>
-        <w:t>Template</w:t>
-      </w:r>
-      <w:proofErr w:type="spellEnd"/>
+        <w:t>-</w:t>
+      </w:r>
+      <w:proofErr w:type="spellStart"/>
       <w:r>
         <w:rPr>
           <w:rStyle w:val="Textoennegrita"/>
           <w:rFonts w:ascii="Arial" w:eastAsia="OpenSymbol" w:hAnsi="Arial" w:cs="Arial"/>
+          <w:b w:val="0"/>
+          <w:bCs w:val="0"/>
+          <w:sz w:val="22"/>
+          <w:szCs w:val="22"/>
+        </w:rPr>
+        <w:t>Template</w:t>
+      </w:r>
+      <w:proofErr w:type="spellEnd"/>
+      <w:r>
+        <w:rPr>
+          <w:rStyle w:val="Textoennegrita"/>
+          <w:rFonts w:ascii="Arial" w:eastAsia="OpenSymbol" w:hAnsi="Arial" w:cs="Arial"/>
+          <w:b w:val="0"/>
+          <w:bCs w:val="0"/>
           <w:sz w:val="22"/>
           <w:szCs w:val="22"/>
         </w:rPr>
@@ -8383,6 +8561,8 @@
         <w:rPr>
           <w:rStyle w:val="Textoennegrita"/>
           <w:rFonts w:ascii="Arial" w:eastAsia="OpenSymbol" w:hAnsi="Arial" w:cs="Arial"/>
+          <w:b w:val="0"/>
+          <w:bCs w:val="0"/>
           <w:sz w:val="22"/>
           <w:szCs w:val="22"/>
         </w:rPr>
@@ -8458,11 +8638,15 @@
         <w:spacing w:line="276" w:lineRule="auto"/>
         <w:rPr>
           <w:rFonts w:ascii="Arial" w:hAnsi="Arial" w:cs="Arial"/>
+          <w:sz w:val="22"/>
+          <w:szCs w:val="22"/>
         </w:rPr>
       </w:pPr>
       <w:r>
         <w:rPr>
           <w:rFonts w:ascii="Arial" w:hAnsi="Arial" w:cs="Arial"/>
+          <w:sz w:val="22"/>
+          <w:szCs w:val="22"/>
         </w:rPr>
         <w:t xml:space="preserve">La parte cliente se ha implementado utilizando las </w:t>
       </w:r>
@@ -8470,12 +8654,18 @@
         <w:rPr>
           <w:rStyle w:val="Textoennegrita"/>
           <w:rFonts w:ascii="Arial" w:eastAsia="OpenSymbol" w:hAnsi="Arial" w:cs="Arial"/>
+          <w:b w:val="0"/>
+          <w:bCs w:val="0"/>
+          <w:sz w:val="22"/>
+          <w:szCs w:val="22"/>
         </w:rPr>
         <w:t>plantillas HTML de Django</w:t>
       </w:r>
       <w:r>
         <w:rPr>
           <w:rFonts w:ascii="Arial" w:hAnsi="Arial" w:cs="Arial"/>
+          <w:sz w:val="22"/>
+          <w:szCs w:val="22"/>
         </w:rPr>
         <w:t xml:space="preserve"> junto con CSS personalizado y Bootstrap 5, a través del paquete </w:t>
       </w:r>
@@ -8483,12 +8673,16 @@
         <w:rPr>
           <w:rStyle w:val="CdigoHTML"/>
           <w:rFonts w:ascii="Arial" w:hAnsi="Arial" w:cs="Arial"/>
+          <w:sz w:val="22"/>
+          <w:szCs w:val="22"/>
         </w:rPr>
         <w:t>crispy-bootstrap5</w:t>
       </w:r>
       <w:r>
         <w:rPr>
           <w:rFonts w:ascii="Arial" w:hAnsi="Arial" w:cs="Arial"/>
+          <w:sz w:val="22"/>
+          <w:szCs w:val="22"/>
         </w:rPr>
         <w:t>, lo que ha permitido generar formularios y componentes visuales de forma sencilla y adaptativa.</w:t>
       </w:r>
@@ -8499,11 +8693,15 @@
         <w:spacing w:line="276" w:lineRule="auto"/>
         <w:rPr>
           <w:rFonts w:ascii="Arial" w:hAnsi="Arial" w:cs="Arial"/>
+          <w:sz w:val="22"/>
+          <w:szCs w:val="22"/>
         </w:rPr>
       </w:pPr>
       <w:r>
         <w:rPr>
           <w:rFonts w:ascii="Arial" w:hAnsi="Arial" w:cs="Arial"/>
+          <w:sz w:val="22"/>
+          <w:szCs w:val="22"/>
         </w:rPr>
         <w:t xml:space="preserve">No se ha utilizado un </w:t>
       </w:r>
@@ -8511,6 +8709,8 @@
       <w:r>
         <w:rPr>
           <w:rFonts w:ascii="Arial" w:hAnsi="Arial" w:cs="Arial"/>
+          <w:sz w:val="22"/>
+          <w:szCs w:val="22"/>
         </w:rPr>
         <w:t>framework</w:t>
       </w:r>
@@ -8518,6 +8718,8 @@
       <w:r>
         <w:rPr>
           <w:rFonts w:ascii="Arial" w:hAnsi="Arial" w:cs="Arial"/>
+          <w:sz w:val="22"/>
+          <w:szCs w:val="22"/>
         </w:rPr>
         <w:t xml:space="preserve"> </w:t>
       </w:r>
@@ -8525,6 +8727,8 @@
       <w:r>
         <w:rPr>
           <w:rFonts w:ascii="Arial" w:hAnsi="Arial" w:cs="Arial"/>
+          <w:sz w:val="22"/>
+          <w:szCs w:val="22"/>
         </w:rPr>
         <w:t>frontend</w:t>
       </w:r>
@@ -8532,6 +8736,8 @@
       <w:r>
         <w:rPr>
           <w:rFonts w:ascii="Arial" w:hAnsi="Arial" w:cs="Arial"/>
+          <w:sz w:val="22"/>
+          <w:szCs w:val="22"/>
         </w:rPr>
         <w:t xml:space="preserve"> (como </w:t>
       </w:r>
@@ -8539,6 +8745,8 @@
       <w:r>
         <w:rPr>
           <w:rFonts w:ascii="Arial" w:hAnsi="Arial" w:cs="Arial"/>
+          <w:sz w:val="22"/>
+          <w:szCs w:val="22"/>
         </w:rPr>
         <w:t>React</w:t>
       </w:r>
@@ -8546,6 +8754,8 @@
       <w:r>
         <w:rPr>
           <w:rFonts w:ascii="Arial" w:hAnsi="Arial" w:cs="Arial"/>
+          <w:sz w:val="22"/>
+          <w:szCs w:val="22"/>
         </w:rPr>
         <w:t xml:space="preserve"> o </w:t>
       </w:r>
@@ -8553,6 +8763,8 @@
       <w:r>
         <w:rPr>
           <w:rFonts w:ascii="Arial" w:hAnsi="Arial" w:cs="Arial"/>
+          <w:sz w:val="22"/>
+          <w:szCs w:val="22"/>
         </w:rPr>
         <w:t>Vue</w:t>
       </w:r>
@@ -8560,6 +8772,8 @@
       <w:r>
         <w:rPr>
           <w:rFonts w:ascii="Arial" w:hAnsi="Arial" w:cs="Arial"/>
+          <w:sz w:val="22"/>
+          <w:szCs w:val="22"/>
         </w:rPr>
         <w:t>), ya que se ha optado por una solución ligera, con lógica principalmente en el servidor y una interfaz clara y accesible. El sistema permite navegar entre las distintas secciones (perfil, entrenamientos, historial, centros, etc.) y realizar acciones básicas como añadir y visualizar entrenamientos o gestionar el perfil de usuario.</w:t>
       </w:r>
@@ -8608,28 +8822,10 @@
         <w:t xml:space="preserve">Para el despliegue del proyecto se ha utilizado un </w:t>
       </w:r>
       <w:r>
-        <w:rPr>
-          <w:b/>
-          <w:bCs/>
-        </w:rPr>
-        <w:t>modelo de despliegue en la nube</w:t>
-      </w:r>
-      <w:r>
-        <w:t xml:space="preserve">, </w:t>
-      </w:r>
-      <w:r>
-        <w:lastRenderedPageBreak/>
-        <w:t xml:space="preserve">concretamente mediante la plataforma </w:t>
-      </w:r>
-      <w:r>
-        <w:rPr>
-          <w:b/>
-          <w:bCs/>
-        </w:rPr>
-        <w:t>Render.com</w:t>
-      </w:r>
-      <w:r>
-        <w:t xml:space="preserve">, que permite alojar aplicaciones web con </w:t>
+        <w:t>modelo de despliegue en la nube, concretamente mediante la plataforma Render.com, que</w:t>
+      </w:r>
+      <w:r>
+        <w:t xml:space="preserve"> permite alojar aplicaciones web con </w:t>
       </w:r>
       <w:proofErr w:type="spellStart"/>
       <w:r>
@@ -8652,24 +8848,13 @@
         <w:spacing w:line="276" w:lineRule="auto"/>
       </w:pPr>
       <w:r>
-        <w:t xml:space="preserve">El proyecto se ha configurado para funcionar en un entorno </w:t>
-      </w:r>
-      <w:r>
-        <w:rPr>
-          <w:b/>
-          <w:bCs/>
-        </w:rPr>
-        <w:t>Linux</w:t>
-      </w:r>
-      <w:r>
-        <w:t xml:space="preserve"> con servidor de aplicaciones </w:t>
+        <w:t xml:space="preserve">El proyecto se ha configurado para funcionar en un </w:t>
+      </w:r>
+      <w:r>
+        <w:t xml:space="preserve">entorno Linux con servidor de aplicaciones </w:t>
       </w:r>
       <w:proofErr w:type="spellStart"/>
       <w:r>
-        <w:rPr>
-          <w:b/>
-          <w:bCs/>
-        </w:rPr>
         <w:t>Gunicorn</w:t>
       </w:r>
       <w:proofErr w:type="spellEnd"/>
@@ -8678,15 +8863,14 @@
       </w:r>
       <w:proofErr w:type="spellStart"/>
       <w:r>
-        <w:rPr>
-          <w:b/>
-          <w:bCs/>
-        </w:rPr>
         <w:t>WhiteNoise</w:t>
       </w:r>
       <w:proofErr w:type="spellEnd"/>
       <w:r>
-        <w:t xml:space="preserve">, optimizando así el rendimiento de la aplicación sin necesidad de un servidor externo como </w:t>
+        <w:t>, optimizando</w:t>
+      </w:r>
+      <w:r>
+        <w:t xml:space="preserve"> así el rendimiento de la aplicación sin necesidad de un servidor externo como </w:t>
       </w:r>
       <w:proofErr w:type="spellStart"/>
       <w:r>
@@ -8712,14 +8896,7 @@
         <w:t xml:space="preserve">La base de datos utilizada es </w:t>
       </w:r>
       <w:r>
-        <w:rPr>
-          <w:b/>
-          <w:bCs/>
-        </w:rPr>
-        <w:t>PostgreSQL</w:t>
-      </w:r>
-      <w:r>
-        <w:t>, proporcionada también por Render como servicio gestionado, lo que garantiza persistencia y escalabilidad en la gestión de datos.</w:t>
+        <w:t>PostgreSQL, proporcionada también por Render como servicio gestionado, lo que garantiza persistencia y escalabilidad en la gestión de datos.</w:t>
       </w:r>
     </w:p>
     <w:p>
@@ -8741,17 +8918,10 @@
         <w:spacing w:line="276" w:lineRule="auto"/>
       </w:pPr>
       <w:r>
-        <w:t xml:space="preserve">Uso de </w:t>
-      </w:r>
-      <w:r>
-        <w:rPr>
-          <w:b/>
-          <w:bCs/>
-        </w:rPr>
-        <w:t>entorno virtual</w:t>
-      </w:r>
-      <w:r>
-        <w:t xml:space="preserve"> y archivo requirements.txt para la instalación de dependencias.</w:t>
+        <w:t>Uso de entorno virtual y a</w:t>
+      </w:r>
+      <w:r>
+        <w:t>rchivo requirements.txt para la instalación de dependencias.</w:t>
       </w:r>
     </w:p>
     <w:p>
@@ -8987,7 +9157,7 @@
         <w:br/>
         <w:t xml:space="preserve">Se ha utilizado </w:t>
       </w:r>
-      <w:hyperlink r:id="rId11" w:tgtFrame="_new" w:history="1">
+      <w:hyperlink r:id="rId13" w:tgtFrame="_new" w:history="1">
         <w:r>
           <w:rPr>
             <w:rStyle w:val="Hipervnculo"/>
@@ -9087,7 +9257,6 @@
       </w:r>
       <w:proofErr w:type="spellStart"/>
       <w:r>
-        <w:lastRenderedPageBreak/>
         <w:t>command</w:t>
       </w:r>
       <w:proofErr w:type="spellEnd"/>
@@ -9142,6 +9311,7 @@
           <w:bCs/>
           <w:lang w:val="en-US"/>
         </w:rPr>
+        <w:lastRenderedPageBreak/>
         <w:t>Start command</w:t>
       </w:r>
       <w:r>
@@ -9463,6 +9633,7 @@
           <w:numId w:val="13"/>
         </w:numPr>
         <w:spacing w:line="276" w:lineRule="auto"/>
+        <w:jc w:val="left"/>
       </w:pPr>
       <w:r>
         <w:rPr>
@@ -9548,6 +9719,7 @@
           <w:numId w:val="13"/>
         </w:numPr>
         <w:spacing w:line="276" w:lineRule="auto"/>
+        <w:jc w:val="left"/>
       </w:pPr>
       <w:proofErr w:type="spellStart"/>
       <w:r>
@@ -9560,9 +9732,6 @@
       <w:proofErr w:type="spellEnd"/>
       <w:r>
         <w:br/>
-      </w:r>
-      <w:r>
-        <w:lastRenderedPageBreak/>
         <w:t>Biblioteca utilizada para el manejo de imágenes (por ejemplo, al subir imágenes de centros deportivos).</w:t>
       </w:r>
     </w:p>
@@ -9918,8 +10087,8 @@
       </w:pPr>
     </w:p>
     <w:sectPr>
-      <w:headerReference w:type="default" r:id="rId12"/>
-      <w:footerReference w:type="default" r:id="rId13"/>
+      <w:headerReference w:type="default" r:id="rId14"/>
+      <w:footerReference w:type="default" r:id="rId15"/>
       <w:pgSz w:w="11906" w:h="16838"/>
       <w:pgMar w:top="2010" w:right="1134" w:bottom="2012" w:left="1134" w:header="1134" w:footer="1134" w:gutter="0"/>
       <w:cols w:space="720"/>

</xml_diff>